<commit_message>
thêm nội dung mới
</commit_message>
<xml_diff>
--- a/JS.docx
+++ b/JS.docx
@@ -1422,6 +1422,141 @@
           <w:lang w:val="vi-VN"/>
         </w:rPr>
         <w:t>u kiện, vòng lặp và kiểm tra giá trị</w:t>
+      </w:r>
+    </w:p>
+    <w:p>
+      <w:pPr>
+        <w:pStyle w:val="ListParagraph"/>
+        <w:ind w:left="1080"/>
+        <w:rPr>
+          <w:rFonts w:ascii="Times New Roman" w:eastAsiaTheme="majorEastAsia" w:hAnsi="Times New Roman" w:cs="Times New Roman"/>
+          <w:sz w:val="32"/>
+          <w:szCs w:val="32"/>
+          <w:lang w:val="vi-VN"/>
+        </w:rPr>
+      </w:pPr>
+      <w:r>
+        <w:rPr>
+          <w:rFonts w:ascii="Times New Roman" w:eastAsiaTheme="majorEastAsia" w:hAnsi="Times New Roman" w:cs="Times New Roman"/>
+          <w:sz w:val="32"/>
+          <w:szCs w:val="32"/>
+          <w:lang w:val="vi-VN"/>
+        </w:rPr>
+        <w:t xml:space="preserve">VD: </w:t>
+      </w:r>
+      <w:r>
+        <w:rPr>
+          <w:rFonts w:ascii="Times New Roman" w:eastAsiaTheme="majorEastAsia" w:hAnsi="Times New Roman" w:cs="Times New Roman"/>
+          <w:sz w:val="32"/>
+          <w:szCs w:val="32"/>
+          <w:lang w:val="vi-VN"/>
+        </w:rPr>
+        <w:t>let isLoggedIn = false;</w:t>
+      </w:r>
+    </w:p>
+    <w:p>
+      <w:pPr>
+        <w:pStyle w:val="ListParagraph"/>
+        <w:ind w:left="1080"/>
+        <w:rPr>
+          <w:rFonts w:ascii="Times New Roman" w:eastAsiaTheme="majorEastAsia" w:hAnsi="Times New Roman" w:cs="Times New Roman"/>
+          <w:sz w:val="32"/>
+          <w:szCs w:val="32"/>
+          <w:lang w:val="vi-VN"/>
+        </w:rPr>
+      </w:pPr>
+      <w:r>
+        <w:rPr>
+          <w:rFonts w:ascii="Times New Roman" w:eastAsiaTheme="majorEastAsia" w:hAnsi="Times New Roman" w:cs="Times New Roman"/>
+          <w:sz w:val="32"/>
+          <w:szCs w:val="32"/>
+          <w:lang w:val="vi-VN"/>
+        </w:rPr>
+        <w:t>if (isLoggedIn) {</w:t>
+      </w:r>
+    </w:p>
+    <w:p>
+      <w:pPr>
+        <w:pStyle w:val="ListParagraph"/>
+        <w:ind w:left="1080"/>
+        <w:rPr>
+          <w:rFonts w:ascii="Times New Roman" w:eastAsiaTheme="majorEastAsia" w:hAnsi="Times New Roman" w:cs="Times New Roman"/>
+          <w:sz w:val="32"/>
+          <w:szCs w:val="32"/>
+          <w:lang w:val="vi-VN"/>
+        </w:rPr>
+      </w:pPr>
+      <w:r>
+        <w:rPr>
+          <w:rFonts w:ascii="Times New Roman" w:eastAsiaTheme="majorEastAsia" w:hAnsi="Times New Roman" w:cs="Times New Roman"/>
+          <w:sz w:val="32"/>
+          <w:szCs w:val="32"/>
+          <w:lang w:val="vi-VN"/>
+        </w:rPr>
+        <w:t xml:space="preserve">  console.log("Chào mừng!");</w:t>
+      </w:r>
+    </w:p>
+    <w:p>
+      <w:pPr>
+        <w:pStyle w:val="ListParagraph"/>
+        <w:ind w:left="1080"/>
+        <w:rPr>
+          <w:rFonts w:ascii="Times New Roman" w:eastAsiaTheme="majorEastAsia" w:hAnsi="Times New Roman" w:cs="Times New Roman"/>
+          <w:sz w:val="32"/>
+          <w:szCs w:val="32"/>
+          <w:lang w:val="vi-VN"/>
+        </w:rPr>
+      </w:pPr>
+      <w:r>
+        <w:rPr>
+          <w:rFonts w:ascii="Times New Roman" w:eastAsiaTheme="majorEastAsia" w:hAnsi="Times New Roman" w:cs="Times New Roman"/>
+          <w:sz w:val="32"/>
+          <w:szCs w:val="32"/>
+          <w:lang w:val="vi-VN"/>
+        </w:rPr>
+        <w:t>} else {</w:t>
+      </w:r>
+    </w:p>
+    <w:p>
+      <w:pPr>
+        <w:pStyle w:val="ListParagraph"/>
+        <w:ind w:left="1080"/>
+        <w:rPr>
+          <w:rFonts w:ascii="Times New Roman" w:eastAsiaTheme="majorEastAsia" w:hAnsi="Times New Roman" w:cs="Times New Roman"/>
+          <w:sz w:val="32"/>
+          <w:szCs w:val="32"/>
+          <w:lang w:val="vi-VN"/>
+        </w:rPr>
+      </w:pPr>
+      <w:r>
+        <w:rPr>
+          <w:rFonts w:ascii="Times New Roman" w:eastAsiaTheme="majorEastAsia" w:hAnsi="Times New Roman" w:cs="Times New Roman"/>
+          <w:sz w:val="32"/>
+          <w:szCs w:val="32"/>
+          <w:lang w:val="vi-VN"/>
+        </w:rPr>
+        <w:t xml:space="preserve">  console.log("Vui lòng đăng nhập.");</w:t>
+      </w:r>
+    </w:p>
+    <w:p>
+      <w:pPr>
+        <w:pStyle w:val="ListParagraph"/>
+        <w:ind w:left="1080"/>
+        <w:rPr>
+          <w:rFonts w:ascii="Times New Roman" w:eastAsiaTheme="majorEastAsia" w:hAnsi="Times New Roman" w:cs="Times New Roman"/>
+          <w:sz w:val="32"/>
+          <w:szCs w:val="32"/>
+          <w:lang w:val="vi-VN"/>
+        </w:rPr>
+      </w:pPr>
+      <w:r>
+        <w:rPr>
+          <w:rFonts w:ascii="Times New Roman" w:eastAsiaTheme="majorEastAsia" w:hAnsi="Times New Roman" w:cs="Times New Roman"/>
+          <w:sz w:val="32"/>
+          <w:szCs w:val="32"/>
+          <w:lang w:val="vi-VN"/>
+        </w:rPr>
+        <w:t>}</w:t>
       </w:r>
       <w:bookmarkStart w:id="0" w:name="_GoBack"/>
       <w:bookmarkEnd w:id="0"/>

</xml_diff>